<commit_message>
Modificacion en los precios de lopez
</commit_message>
<xml_diff>
--- a/LOPEZ PANIFICADOS/LOPEZ PANIFICADOS SRL EN FORMACION.docx
+++ b/LOPEZ PANIFICADOS/LOPEZ PANIFICADOS SRL EN FORMACION.docx
@@ -1792,8 +1792,6 @@
           <w:b/>
         </w:rPr>
       </w:pPr>
-      <w:bookmarkStart w:id="0" w:name="_GoBack"/>
-      <w:bookmarkEnd w:id="0"/>
       <w:r>
         <w:rPr>
           <w:b/>
@@ -2771,7 +2769,25 @@
                 <w:sz w:val="18"/>
                 <w:szCs w:val="18"/>
               </w:rPr>
-              <w:t>$ 3.300,00</w:t>
+              <w:t>$ 3.</w:t>
+            </w:r>
+            <w:r>
+              <w:rPr>
+                <w:rFonts w:ascii="Arial" w:eastAsia="Times New Roman" w:hAnsi="Arial" w:cs="Arial"/>
+                <w:color w:val="000000"/>
+                <w:sz w:val="18"/>
+                <w:szCs w:val="18"/>
+              </w:rPr>
+              <w:t>5</w:t>
+            </w:r>
+            <w:r>
+              <w:rPr>
+                <w:rFonts w:ascii="Arial" w:eastAsia="Times New Roman" w:hAnsi="Arial" w:cs="Arial"/>
+                <w:color w:val="000000"/>
+                <w:sz w:val="18"/>
+                <w:szCs w:val="18"/>
+              </w:rPr>
+              <w:t>00,00</w:t>
             </w:r>
           </w:p>
         </w:tc>
@@ -2921,7 +2937,18 @@
                 <w:sz w:val="18"/>
                 <w:szCs w:val="18"/>
               </w:rPr>
-              <w:t>$ 3.200,00</w:t>
+              <w:t>$ 3.4</w:t>
+            </w:r>
+            <w:bookmarkStart w:id="0" w:name="_GoBack"/>
+            <w:bookmarkEnd w:id="0"/>
+            <w:r>
+              <w:rPr>
+                <w:rFonts w:ascii="Arial" w:eastAsia="Times New Roman" w:hAnsi="Arial" w:cs="Arial"/>
+                <w:color w:val="000000"/>
+                <w:sz w:val="18"/>
+                <w:szCs w:val="18"/>
+              </w:rPr>
+              <w:t>00,00</w:t>
             </w:r>
           </w:p>
         </w:tc>
@@ -6104,7 +6131,7 @@
 </file>
 
 <file path=customXml/itemProps1.xml><?xml version="1.0" encoding="utf-8"?>
-<ds:datastoreItem xmlns:ds="http://schemas.openxmlformats.org/officeDocument/2006/customXml" ds:itemID="{B4CA8902-8083-4596-B708-BF8FA0DF2468}">
+<ds:datastoreItem xmlns:ds="http://schemas.openxmlformats.org/officeDocument/2006/customXml" ds:itemID="{63C645BA-2C5D-4F0C-AB7C-49F18AB45FEA}">
   <ds:schemaRefs>
     <ds:schemaRef ds:uri="http://schemas.openxmlformats.org/officeDocument/2006/bibliography"/>
   </ds:schemaRefs>

</xml_diff>